<commit_message>
ALLE - hiányzó szekik
</commit_message>
<xml_diff>
--- a/Docs/14_Összefoglalás.docx
+++ b/Docs/14_Összefoglalás.docx
@@ -7,7 +7,9 @@
         <w:jc w:val="center"/>
       </w:pPr>
       <w:bookmarkStart w:id="0" w:name="_gjdgxs"/>
+      <w:bookmarkStart w:id="1" w:name="_GoBack"/>
       <w:bookmarkEnd w:id="0"/>
+      <w:bookmarkEnd w:id="1"/>
     </w:p>
     <w:p>
       <w:pPr>
@@ -1578,12 +1580,7 @@
         <w:jc w:val="both"/>
       </w:pPr>
       <w:r>
-        <w:t>Az egyes beadásokra fordított idő és ráfordított munka kivitelezhető mennyiségű volt, hetente személyenként kb. 5-7 óra. Ezzel a ráfordítással általában elértük azt a szintet, és pontot amire számítottunk. Természetesen voltak olyan beadások, amikkel több volt a munka, és nehezebb volt teljesíteni, de emellett ennek az ellenkezője is volt. Össz</w:t>
-      </w:r>
-      <w:bookmarkStart w:id="1" w:name="_GoBack"/>
-      <w:bookmarkEnd w:id="1"/>
-      <w:r>
-        <w:t>ességében az egyes beadási részek megfelelő nagyságúak.</w:t>
+        <w:t>Az egyes beadásokra fordított idő és ráfordított munka kivitelezhető mennyiségű volt, hetente személyenként kb. 5-7 óra. Ezzel a ráfordítással általában elértük azt a szintet, és pontot amire számítottunk. Természetesen voltak olyan beadások, amikkel több volt a munka, és nehezebb volt teljesíteni, de emellett ennek az ellenkezője is volt. Összességében az egyes beadási részek megfelelő nagyságúak.</w:t>
       </w:r>
     </w:p>
     <w:p>

</xml_diff>